<commit_message>
3 nov 19 2015
</commit_message>
<xml_diff>
--- a/CAP7001E Assignment no 2 Gr 02_Fall 2015.docx
+++ b/CAP7001E Assignment no 2 Gr 02_Fall 2015.docx
@@ -518,7 +518,7 @@
         <w:rPr>
           <w:rFonts w:ascii="Calibri" w:hAnsi="Calibri"/>
         </w:rPr>
-        <w:t xml:space="preserve">consider the comprehensive exam and the first paper as a milestone for me. As soon as I finish those  I will be able to </w:t>
+        <w:t>consider the comprehensive exam and the first paper as a milestone for me. As soon as I finish those  I will be able in the beginning of the end.</w:t>
       </w:r>
     </w:p>
     <w:p>
@@ -623,16 +623,36 @@
           <w:bCs/>
           <w:lang w:val="en-US"/>
         </w:rPr>
-        <w:t>be a milestone for the student work until the time of the presentation.</w:t>
+        <w:t xml:space="preserve">be a milestone for the student work until the time of the presentation </w:t>
+      </w:r>
+      <w:r>
+        <w:rPr>
+          <w:rFonts w:cs="Calibri" w:ascii="Calibri" w:hAnsi="Calibri"/>
+          <w:bCs/>
+          <w:lang w:val="en-US"/>
+        </w:rPr>
+        <w:t xml:space="preserve">this will give also information about the student </w:t>
+      </w:r>
+      <w:r>
+        <w:rPr>
+          <w:rFonts w:cs="Calibri" w:ascii="Calibri" w:hAnsi="Calibri"/>
+          <w:bCs/>
+          <w:lang w:val="en-US"/>
+        </w:rPr>
+        <w:t>progress.</w:t>
       </w:r>
     </w:p>
     <w:p>
       <w:pPr>
         <w:pStyle w:val="ListParagraph"/>
-        <w:rPr/>
-      </w:pPr>
-      <w:r>
-        <w:rPr/>
+        <w:rPr>
+          <w:rFonts w:ascii="Calibri" w:hAnsi="Calibri"/>
+        </w:rPr>
+      </w:pPr>
+      <w:r>
+        <w:rPr>
+          <w:rFonts w:ascii="Calibri" w:hAnsi="Calibri"/>
+        </w:rPr>
       </w:r>
     </w:p>
     <w:p>
@@ -689,15 +709,6 @@
           <w:lang w:val="en-US"/>
         </w:rPr>
         <w:t>In this first work that I presented, the problem was to find a question and in fact to find relevant results. In the end I wasn't able to have so unexpected results so I couldn't present in a journal paper.</w:t>
-      </w:r>
-    </w:p>
-    <w:p>
-      <w:pPr>
-        <w:pStyle w:val="ListParagraph"/>
-        <w:rPr/>
-      </w:pPr>
-      <w:r>
-        <w:rPr/>
       </w:r>
     </w:p>
     <w:p>
@@ -714,6 +725,19 @@
           <w:docGrid w:type="default" w:linePitch="360" w:charSpace="4294965247"/>
         </w:sectPr>
         <w:pStyle w:val="ListParagraph"/>
+        <w:rPr>
+          <w:rFonts w:ascii="Calibri" w:hAnsi="Calibri"/>
+        </w:rPr>
+      </w:pPr>
+      <w:r>
+        <w:rPr>
+          <w:rFonts w:ascii="Calibri" w:hAnsi="Calibri"/>
+        </w:rPr>
+      </w:r>
+    </w:p>
+    <w:p>
+      <w:pPr>
+        <w:pStyle w:val="ListParagraph"/>
         <w:numPr>
           <w:ilvl w:val="0"/>
           <w:numId w:val="2"/>
@@ -905,12 +929,14 @@
           <w:right w:val="nil"/>
         </w:pBdr>
         <w:rPr>
-          <w:b/>
-          <w:bCs/>
-        </w:rPr>
-      </w:pPr>
-      <w:r>
-        <w:rPr>
+          <w:rFonts w:ascii="Calibri" w:hAnsi="Calibri"/>
+          <w:b/>
+          <w:bCs/>
+        </w:rPr>
+      </w:pPr>
+      <w:r>
+        <w:rPr>
+          <w:rFonts w:ascii="Calibri" w:hAnsi="Calibri"/>
           <w:b/>
           <w:bCs/>
           <w:sz w:val="24"/>
@@ -920,6 +946,7 @@
       </w:r>
       <w:r>
         <w:rPr>
+          <w:rFonts w:ascii="Calibri" w:hAnsi="Calibri"/>
           <w:b/>
           <w:bCs/>
         </w:rPr>
@@ -936,12 +963,14 @@
           <w:right w:val="nil"/>
         </w:pBdr>
         <w:rPr>
-          <w:b/>
-          <w:bCs/>
-        </w:rPr>
-      </w:pPr>
-      <w:r>
-        <w:rPr>
+          <w:rFonts w:ascii="Calibri" w:hAnsi="Calibri"/>
+          <w:b/>
+          <w:bCs/>
+        </w:rPr>
+      </w:pPr>
+      <w:r>
+        <w:rPr>
+          <w:rFonts w:ascii="Calibri" w:hAnsi="Calibri"/>
           <w:b/>
           <w:bCs/>
         </w:rPr>
@@ -958,7 +987,7 @@
           <w:right w:val="nil"/>
         </w:pBdr>
         <w:rPr>
-          <w:rFonts w:ascii="Arial" w:hAnsi="Arial"/>
+          <w:rFonts w:ascii="Calibri" w:hAnsi="Calibri"/>
           <w:b w:val="false"/>
           <w:bCs/>
           <w:i w:val="false"/>
@@ -977,7 +1006,7 @@
       <w:bookmarkEnd w:id="1"/>
       <w:r>
         <w:rPr>
-          <w:rFonts w:ascii="Arial" w:hAnsi="Arial"/>
+          <w:rFonts w:ascii="Calibri" w:hAnsi="Calibri"/>
           <w:b w:val="false"/>
           <w:bCs/>
           <w:i w:val="false"/>
@@ -1004,12 +1033,14 @@
           <w:right w:val="nil"/>
         </w:pBdr>
         <w:rPr>
-          <w:b w:val="false"/>
-          <w:bCs w:val="false"/>
-        </w:rPr>
-      </w:pPr>
-      <w:r>
-        <w:rPr>
+          <w:rFonts w:ascii="Calibri" w:hAnsi="Calibri"/>
+          <w:b w:val="false"/>
+          <w:bCs w:val="false"/>
+        </w:rPr>
+      </w:pPr>
+      <w:r>
+        <w:rPr>
+          <w:rFonts w:ascii="Calibri" w:hAnsi="Calibri"/>
           <w:b w:val="false"/>
           <w:bCs w:val="false"/>
         </w:rPr>
@@ -1017,6 +1048,7 @@
       </w:r>
       <w:r>
         <w:rPr>
+          <w:rFonts w:ascii="Calibri" w:hAnsi="Calibri"/>
           <w:b w:val="false"/>
           <w:bCs w:val="false"/>
         </w:rPr>
@@ -1024,6 +1056,7 @@
       </w:r>
       <w:r>
         <w:rPr>
+          <w:rFonts w:ascii="Calibri" w:hAnsi="Calibri"/>
           <w:b w:val="false"/>
           <w:bCs w:val="false"/>
         </w:rPr>
@@ -1040,12 +1073,14 @@
           <w:right w:val="nil"/>
         </w:pBdr>
         <w:rPr>
-          <w:b/>
-          <w:bCs/>
-        </w:rPr>
-      </w:pPr>
-      <w:r>
-        <w:rPr>
+          <w:rFonts w:ascii="Calibri" w:hAnsi="Calibri"/>
+          <w:b/>
+          <w:bCs/>
+        </w:rPr>
+      </w:pPr>
+      <w:r>
+        <w:rPr>
+          <w:rFonts w:ascii="Calibri" w:hAnsi="Calibri"/>
           <w:b/>
           <w:bCs/>
         </w:rPr>
@@ -1061,12 +1096,14 @@
           <w:right w:val="nil"/>
         </w:pBdr>
         <w:rPr>
-          <w:b w:val="false"/>
-          <w:bCs w:val="false"/>
-        </w:rPr>
-      </w:pPr>
-      <w:r>
-        <w:rPr>
+          <w:rFonts w:ascii="Calibri" w:hAnsi="Calibri"/>
+          <w:b w:val="false"/>
+          <w:bCs w:val="false"/>
+        </w:rPr>
+      </w:pPr>
+      <w:r>
+        <w:rPr>
+          <w:rFonts w:ascii="Calibri" w:hAnsi="Calibri"/>
           <w:b w:val="false"/>
           <w:bCs w:val="false"/>
         </w:rPr>
@@ -1083,12 +1120,14 @@
           <w:right w:val="nil"/>
         </w:pBdr>
         <w:rPr>
-          <w:b w:val="false"/>
-          <w:bCs w:val="false"/>
-        </w:rPr>
-      </w:pPr>
-      <w:r>
-        <w:rPr>
+          <w:rFonts w:ascii="Calibri" w:hAnsi="Calibri"/>
+          <w:b w:val="false"/>
+          <w:bCs w:val="false"/>
+        </w:rPr>
+      </w:pPr>
+      <w:r>
+        <w:rPr>
+          <w:rFonts w:ascii="Calibri" w:hAnsi="Calibri"/>
           <w:b w:val="false"/>
           <w:bCs w:val="false"/>
         </w:rPr>
@@ -1096,6 +1135,7 @@
       </w:r>
       <w:r>
         <w:rPr>
+          <w:rFonts w:ascii="Calibri" w:hAnsi="Calibri"/>
           <w:b w:val="false"/>
           <w:bCs w:val="false"/>
         </w:rPr>
@@ -1103,6 +1143,7 @@
       </w:r>
       <w:r>
         <w:rPr>
+          <w:rFonts w:ascii="Calibri" w:hAnsi="Calibri"/>
           <w:b w:val="false"/>
           <w:bCs w:val="false"/>
         </w:rPr>
@@ -1110,6 +1151,7 @@
       </w:r>
       <w:r>
         <w:rPr>
+          <w:rFonts w:ascii="Calibri" w:hAnsi="Calibri"/>
           <w:b w:val="false"/>
           <w:bCs w:val="false"/>
         </w:rPr>
@@ -1126,16 +1168,34 @@
           <w:right w:val="nil"/>
         </w:pBdr>
         <w:rPr>
-          <w:b w:val="false"/>
-          <w:bCs w:val="false"/>
-        </w:rPr>
-      </w:pPr>
-      <w:r>
-        <w:rPr>
+          <w:rFonts w:ascii="Calibri" w:hAnsi="Calibri"/>
+          <w:b w:val="false"/>
+          <w:bCs w:val="false"/>
+        </w:rPr>
+      </w:pPr>
+      <w:r>
+        <w:rPr>
+          <w:rFonts w:ascii="Calibri" w:hAnsi="Calibri"/>
           <w:b w:val="false"/>
           <w:bCs w:val="false"/>
         </w:rPr>
         <w:t xml:space="preserve">           </w:t>
+      </w:r>
+      <w:r>
+        <w:rPr>
+          <w:rFonts w:ascii="Calibri" w:hAnsi="Calibri"/>
+          <w:b w:val="false"/>
+          <w:bCs w:val="false"/>
+        </w:rPr>
+        <w:t xml:space="preserve">It will also bring information to improve the analysis of the systems </w:t>
+      </w:r>
+      <w:r>
+        <w:rPr>
+          <w:rFonts w:ascii="Calibri" w:hAnsi="Calibri"/>
+          <w:b w:val="false"/>
+          <w:bCs w:val="false"/>
+        </w:rPr>
+        <w:t>from the work already done with lttng.</w:t>
       </w:r>
     </w:p>
     <w:p>
@@ -1148,16 +1208,18 @@
           <w:right w:val="nil"/>
         </w:pBdr>
         <w:rPr>
-          <w:b w:val="false"/>
-          <w:bCs w:val="false"/>
-        </w:rPr>
-      </w:pPr>
-      <w:r>
-        <w:rPr>
-          <w:b w:val="false"/>
-          <w:bCs w:val="false"/>
-        </w:rPr>
-        <w:t>2. Background/Review of the Literature</w:t>
+          <w:rFonts w:ascii="Calibri" w:hAnsi="Calibri"/>
+          <w:b w:val="false"/>
+          <w:bCs w:val="false"/>
+        </w:rPr>
+      </w:pPr>
+      <w:r>
+        <w:rPr>
+          <w:rFonts w:ascii="Calibri" w:hAnsi="Calibri"/>
+          <w:b w:val="false"/>
+          <w:bCs w:val="false"/>
+        </w:rPr>
+        <w:t xml:space="preserve">           </w:t>
       </w:r>
     </w:p>
     <w:p>
@@ -1170,51 +1232,18 @@
           <w:right w:val="nil"/>
         </w:pBdr>
         <w:rPr>
-          <w:b w:val="false"/>
-          <w:bCs w:val="false"/>
-        </w:rPr>
-      </w:pPr>
-      <w:r>
-        <w:rPr>
-          <w:b w:val="false"/>
-          <w:bCs w:val="false"/>
-        </w:rPr>
-        <w:t xml:space="preserve">       </w:t>
-      </w:r>
-      <w:r>
-        <w:rPr>
-          <w:b w:val="false"/>
-          <w:bCs w:val="false"/>
-        </w:rPr>
-        <w:t xml:space="preserve">My work starts from the work of Francois Doray </w:t>
-      </w:r>
-      <w:r>
-        <w:rPr>
-          <w:b w:val="false"/>
-          <w:bCs w:val="false"/>
-        </w:rPr>
-        <w:t>master thesis</w:t>
-      </w:r>
-      <w:r>
-        <w:rPr>
-          <w:b w:val="false"/>
-          <w:bCs w:val="false"/>
-        </w:rPr>
-        <w:t xml:space="preserve"> and </w:t>
-      </w:r>
-      <w:r>
-        <w:rPr>
-          <w:b w:val="false"/>
-          <w:bCs w:val="false"/>
-        </w:rPr>
-        <w:t xml:space="preserve">some articles about trace correlation/abstraction </w:t>
-      </w:r>
-      <w:r>
-        <w:rPr>
-          <w:b w:val="false"/>
-          <w:bCs w:val="false"/>
-        </w:rPr>
-        <w:t>from Concordia University.</w:t>
+          <w:rFonts w:ascii="Calibri" w:hAnsi="Calibri"/>
+          <w:b w:val="false"/>
+          <w:bCs w:val="false"/>
+        </w:rPr>
+      </w:pPr>
+      <w:r>
+        <w:rPr>
+          <w:rFonts w:ascii="Calibri" w:hAnsi="Calibri"/>
+          <w:b w:val="false"/>
+          <w:bCs w:val="false"/>
+        </w:rPr>
+        <w:t>2. Background/Review of the Literature</w:t>
       </w:r>
     </w:p>
     <w:p>
@@ -1227,12 +1256,14 @@
           <w:right w:val="nil"/>
         </w:pBdr>
         <w:rPr>
-          <w:b w:val="false"/>
-          <w:bCs w:val="false"/>
-        </w:rPr>
-      </w:pPr>
-      <w:r>
-        <w:rPr>
+          <w:rFonts w:ascii="Calibri" w:hAnsi="Calibri"/>
+          <w:b w:val="false"/>
+          <w:bCs w:val="false"/>
+        </w:rPr>
+      </w:pPr>
+      <w:r>
+        <w:rPr>
+          <w:rFonts w:ascii="Calibri" w:hAnsi="Calibri"/>
           <w:b w:val="false"/>
           <w:bCs w:val="false"/>
         </w:rPr>
@@ -1240,10 +1271,43 @@
       </w:r>
       <w:r>
         <w:rPr>
-          <w:b w:val="false"/>
-          <w:bCs w:val="false"/>
-        </w:rPr>
-        <w:t>Lttng articles and thesis will form the basis of the work, citing Mathieu Desnoyers and how the system evoluated with time.</w:t>
+          <w:rFonts w:ascii="Calibri" w:hAnsi="Calibri"/>
+          <w:b w:val="false"/>
+          <w:bCs w:val="false"/>
+        </w:rPr>
+        <w:t xml:space="preserve">My work starts from the work of Francois Doray </w:t>
+      </w:r>
+      <w:r>
+        <w:rPr>
+          <w:rFonts w:ascii="Calibri" w:hAnsi="Calibri"/>
+          <w:b w:val="false"/>
+          <w:bCs w:val="false"/>
+        </w:rPr>
+        <w:t>master thesis</w:t>
+      </w:r>
+      <w:r>
+        <w:rPr>
+          <w:rFonts w:ascii="Calibri" w:hAnsi="Calibri"/>
+          <w:b w:val="false"/>
+          <w:bCs w:val="false"/>
+        </w:rPr>
+        <w:t xml:space="preserve"> and </w:t>
+      </w:r>
+      <w:r>
+        <w:rPr>
+          <w:rFonts w:ascii="Calibri" w:hAnsi="Calibri"/>
+          <w:b w:val="false"/>
+          <w:bCs w:val="false"/>
+        </w:rPr>
+        <w:t xml:space="preserve">some articles about trace correlation/abstraction </w:t>
+      </w:r>
+      <w:r>
+        <w:rPr>
+          <w:rFonts w:ascii="Calibri" w:hAnsi="Calibri"/>
+          <w:b w:val="false"/>
+          <w:bCs w:val="false"/>
+        </w:rPr>
+        <w:t>from Concordia University.</w:t>
       </w:r>
     </w:p>
     <w:p>
@@ -1256,15 +1320,26 @@
           <w:right w:val="nil"/>
         </w:pBdr>
         <w:rPr>
-          <w:b/>
-          <w:bCs/>
-        </w:rPr>
-      </w:pPr>
-      <w:r>
-        <w:rPr>
-          <w:b/>
-          <w:bCs/>
-        </w:rPr>
+          <w:rFonts w:ascii="Calibri" w:hAnsi="Calibri"/>
+          <w:b w:val="false"/>
+          <w:bCs w:val="false"/>
+        </w:rPr>
+      </w:pPr>
+      <w:r>
+        <w:rPr>
+          <w:rFonts w:ascii="Calibri" w:hAnsi="Calibri"/>
+          <w:b w:val="false"/>
+          <w:bCs w:val="false"/>
+        </w:rPr>
+        <w:t xml:space="preserve">       </w:t>
+      </w:r>
+      <w:r>
+        <w:rPr>
+          <w:rFonts w:ascii="Calibri" w:hAnsi="Calibri"/>
+          <w:b w:val="false"/>
+          <w:bCs w:val="false"/>
+        </w:rPr>
+        <w:t>Lttng articles and thesis will form the basis of the work, citing Mathieu Desnoyers and how the system evoluated with time.</w:t>
       </w:r>
     </w:p>
     <w:p>
@@ -1277,16 +1352,17 @@
           <w:right w:val="nil"/>
         </w:pBdr>
         <w:rPr>
-          <w:b w:val="false"/>
-          <w:bCs w:val="false"/>
-        </w:rPr>
-      </w:pPr>
-      <w:r>
-        <w:rPr>
-          <w:b w:val="false"/>
-          <w:bCs w:val="false"/>
-        </w:rPr>
-        <w:t>3. Hypotheses and Predictions</w:t>
+          <w:rFonts w:ascii="Calibri" w:hAnsi="Calibri"/>
+          <w:b/>
+          <w:bCs/>
+        </w:rPr>
+      </w:pPr>
+      <w:r>
+        <w:rPr>
+          <w:rFonts w:ascii="Calibri" w:hAnsi="Calibri"/>
+          <w:b/>
+          <w:bCs/>
+        </w:rPr>
       </w:r>
     </w:p>
     <w:p>
@@ -1299,23 +1375,18 @@
           <w:right w:val="nil"/>
         </w:pBdr>
         <w:rPr>
-          <w:b w:val="false"/>
-          <w:bCs w:val="false"/>
-        </w:rPr>
-      </w:pPr>
-      <w:r>
-        <w:rPr>
-          <w:b w:val="false"/>
-          <w:bCs w:val="false"/>
-        </w:rPr>
-        <w:t xml:space="preserve">       </w:t>
-      </w:r>
-      <w:r>
-        <w:rPr>
-          <w:b w:val="false"/>
-          <w:bCs w:val="false"/>
-        </w:rPr>
-        <w:t xml:space="preserve">Hypotheses is that we can use machine learning techniques to improve the analysis of tracing comparison. Some restrictions can be found on this comparing since </w:t>
+          <w:rFonts w:ascii="Calibri" w:hAnsi="Calibri"/>
+          <w:b w:val="false"/>
+          <w:bCs w:val="false"/>
+        </w:rPr>
+      </w:pPr>
+      <w:r>
+        <w:rPr>
+          <w:rFonts w:ascii="Calibri" w:hAnsi="Calibri"/>
+          <w:b w:val="false"/>
+          <w:bCs w:val="false"/>
+        </w:rPr>
+        <w:t>3. Hypotheses and Predictions</w:t>
       </w:r>
     </w:p>
     <w:p>
@@ -1328,23 +1399,26 @@
           <w:right w:val="nil"/>
         </w:pBdr>
         <w:rPr>
-          <w:b w:val="false"/>
-          <w:bCs w:val="false"/>
-        </w:rPr>
-      </w:pPr>
-      <w:r>
-        <w:rPr>
-          <w:b w:val="false"/>
-          <w:bCs w:val="false"/>
-        </w:rPr>
-        <w:t xml:space="preserve">      </w:t>
-      </w:r>
-      <w:r>
-        <w:rPr>
-          <w:b w:val="false"/>
-          <w:bCs w:val="false"/>
-        </w:rPr>
-        <w:t>Null hypothesis: the current model of anaylisis  doest take into consoderation compare traces as relevant tool for performance.</w:t>
+          <w:rFonts w:ascii="Calibri" w:hAnsi="Calibri"/>
+          <w:b w:val="false"/>
+          <w:bCs w:val="false"/>
+        </w:rPr>
+      </w:pPr>
+      <w:r>
+        <w:rPr>
+          <w:rFonts w:ascii="Calibri" w:hAnsi="Calibri"/>
+          <w:b w:val="false"/>
+          <w:bCs w:val="false"/>
+        </w:rPr>
+        <w:t xml:space="preserve">       </w:t>
+      </w:r>
+      <w:r>
+        <w:rPr>
+          <w:rFonts w:ascii="Calibri" w:hAnsi="Calibri"/>
+          <w:b w:val="false"/>
+          <w:bCs w:val="false"/>
+        </w:rPr>
+        <w:t>Hypotheses is that we can use machine learning techniques to improve the analysis of tracing comparison. Some restrictions can be found on this comparing since there are too much information to compare, so the knowledge from it would be very useful.</w:t>
       </w:r>
     </w:p>
     <w:p>
@@ -1357,13 +1431,26 @@
           <w:right w:val="nil"/>
         </w:pBdr>
         <w:rPr>
-          <w:b w:val="false"/>
-        </w:rPr>
-      </w:pPr>
-      <w:r>
-        <w:rPr>
-          <w:b w:val="false"/>
-        </w:rPr>
+          <w:rFonts w:ascii="Calibri" w:hAnsi="Calibri"/>
+          <w:b w:val="false"/>
+          <w:bCs w:val="false"/>
+        </w:rPr>
+      </w:pPr>
+      <w:r>
+        <w:rPr>
+          <w:rFonts w:ascii="Calibri" w:hAnsi="Calibri"/>
+          <w:b w:val="false"/>
+          <w:bCs w:val="false"/>
+        </w:rPr>
+        <w:t xml:space="preserve">      </w:t>
+      </w:r>
+      <w:r>
+        <w:rPr>
+          <w:rFonts w:ascii="Calibri" w:hAnsi="Calibri"/>
+          <w:b w:val="false"/>
+          <w:bCs w:val="false"/>
+        </w:rPr>
+        <w:t>Null hypothesis: the current model of anaylisis  doest take into consoderation compare traces as relevant tool for performance.</w:t>
       </w:r>
     </w:p>
     <w:p>
@@ -1376,16 +1463,15 @@
           <w:right w:val="nil"/>
         </w:pBdr>
         <w:rPr>
-          <w:b w:val="false"/>
-          <w:bCs w:val="false"/>
-        </w:rPr>
-      </w:pPr>
-      <w:r>
-        <w:rPr>
-          <w:b w:val="false"/>
-          <w:bCs w:val="false"/>
-        </w:rPr>
-        <w:t>4. Method and Design</w:t>
+          <w:rFonts w:ascii="Calibri" w:hAnsi="Calibri"/>
+          <w:b w:val="false"/>
+        </w:rPr>
+      </w:pPr>
+      <w:r>
+        <w:rPr>
+          <w:rFonts w:ascii="Calibri" w:hAnsi="Calibri"/>
+          <w:b w:val="false"/>
+        </w:rPr>
       </w:r>
     </w:p>
     <w:p>
@@ -1398,23 +1484,18 @@
           <w:right w:val="nil"/>
         </w:pBdr>
         <w:rPr>
-          <w:b w:val="false"/>
-          <w:bCs w:val="false"/>
-        </w:rPr>
-      </w:pPr>
-      <w:r>
-        <w:rPr>
-          <w:b w:val="false"/>
-          <w:bCs w:val="false"/>
-        </w:rPr>
-        <w:t xml:space="preserve">       </w:t>
-      </w:r>
-      <w:r>
-        <w:rPr>
-          <w:b w:val="false"/>
-          <w:bCs w:val="false"/>
-        </w:rPr>
-        <w:t>The method are basically some techniques as machine learn correlation techniques. This will be just the implementation, the research more than the emperical contribution but this techniques will be part of the contribution.</w:t>
+          <w:rFonts w:ascii="Calibri" w:hAnsi="Calibri"/>
+          <w:b w:val="false"/>
+          <w:bCs w:val="false"/>
+        </w:rPr>
+      </w:pPr>
+      <w:r>
+        <w:rPr>
+          <w:rFonts w:ascii="Calibri" w:hAnsi="Calibri"/>
+          <w:b w:val="false"/>
+          <w:bCs w:val="false"/>
+        </w:rPr>
+        <w:t>4. Method and Design</w:t>
       </w:r>
     </w:p>
     <w:p>
@@ -1427,23 +1508,26 @@
           <w:right w:val="nil"/>
         </w:pBdr>
         <w:rPr>
-          <w:b w:val="false"/>
-          <w:bCs w:val="false"/>
-        </w:rPr>
-      </w:pPr>
-      <w:r>
-        <w:rPr>
-          <w:b w:val="false"/>
-          <w:bCs w:val="false"/>
-        </w:rPr>
-        <w:t xml:space="preserve">      </w:t>
-      </w:r>
-      <w:r>
-        <w:rPr>
-          <w:b w:val="false"/>
-          <w:bCs w:val="false"/>
-        </w:rPr>
-        <w:t xml:space="preserve">As design, many prototypes will implemented the results will be compared and benchmarked, with this there will be </w:t>
+          <w:rFonts w:ascii="Calibri" w:hAnsi="Calibri"/>
+          <w:b w:val="false"/>
+          <w:bCs w:val="false"/>
+        </w:rPr>
+      </w:pPr>
+      <w:r>
+        <w:rPr>
+          <w:rFonts w:ascii="Calibri" w:hAnsi="Calibri"/>
+          <w:b w:val="false"/>
+          <w:bCs w:val="false"/>
+        </w:rPr>
+        <w:t xml:space="preserve">       </w:t>
+      </w:r>
+      <w:r>
+        <w:rPr>
+          <w:rFonts w:ascii="Calibri" w:hAnsi="Calibri"/>
+          <w:b w:val="false"/>
+          <w:bCs w:val="false"/>
+        </w:rPr>
+        <w:t xml:space="preserve">The main method of this research are the traces and the information which can be obtained from thoses traces. </w:t>
       </w:r>
     </w:p>
     <w:p>
@@ -1456,15 +1540,26 @@
           <w:right w:val="nil"/>
         </w:pBdr>
         <w:rPr>
-          <w:b w:val="false"/>
-          <w:bCs w:val="false"/>
-        </w:rPr>
-      </w:pPr>
-      <w:r>
-        <w:rPr>
-          <w:b w:val="false"/>
-          <w:bCs w:val="false"/>
-        </w:rPr>
+          <w:rFonts w:ascii="Calibri" w:hAnsi="Calibri"/>
+          <w:b w:val="false"/>
+          <w:bCs w:val="false"/>
+        </w:rPr>
+      </w:pPr>
+      <w:r>
+        <w:rPr>
+          <w:rFonts w:ascii="Calibri" w:hAnsi="Calibri"/>
+          <w:b w:val="false"/>
+          <w:bCs w:val="false"/>
+        </w:rPr>
+        <w:t xml:space="preserve">       </w:t>
+      </w:r>
+      <w:r>
+        <w:rPr>
+          <w:rFonts w:ascii="Calibri" w:hAnsi="Calibri"/>
+          <w:b w:val="false"/>
+          <w:bCs w:val="false"/>
+        </w:rPr>
+        <w:t xml:space="preserve">From the traces, there would be some abstraction and data processing and evaluation and finally some techniques as machine learn correlation techniques can be applied. </w:t>
       </w:r>
     </w:p>
     <w:p>
@@ -1477,16 +1572,18 @@
           <w:right w:val="nil"/>
         </w:pBdr>
         <w:rPr>
-          <w:b w:val="false"/>
-          <w:bCs w:val="false"/>
-        </w:rPr>
-      </w:pPr>
-      <w:r>
-        <w:rPr>
-          <w:b w:val="false"/>
-          <w:bCs w:val="false"/>
-        </w:rPr>
-        <w:t>5. Significance and Conclusion</w:t>
+          <w:rFonts w:ascii="Calibri" w:hAnsi="Calibri"/>
+          <w:b w:val="false"/>
+          <w:bCs w:val="false"/>
+        </w:rPr>
+      </w:pPr>
+      <w:r>
+        <w:rPr>
+          <w:rFonts w:ascii="Calibri" w:hAnsi="Calibri"/>
+          <w:b w:val="false"/>
+          <w:bCs w:val="false"/>
+        </w:rPr>
+        <w:t xml:space="preserve">The research aims more than the emperical contribution so this process and information will be used to a high level analysis. </w:t>
       </w:r>
     </w:p>
     <w:p>
@@ -1499,12 +1596,16 @@
           <w:right w:val="nil"/>
         </w:pBdr>
         <w:rPr>
-          <w:b w:val="false"/>
-          <w:bCs w:val="false"/>
-        </w:rPr>
-      </w:pPr>
-      <w:r>
-        <w:rPr>
+          <w:rFonts w:ascii="Calibri" w:hAnsi="Calibri"/>
+          <w:b w:val="false"/>
+          <w:bCs w:val="false"/>
+          <w:sz w:val="22"/>
+          <w:szCs w:val="22"/>
+        </w:rPr>
+      </w:pPr>
+      <w:r>
+        <w:rPr>
+          <w:rFonts w:ascii="Calibri" w:hAnsi="Calibri"/>
           <w:b w:val="false"/>
           <w:bCs w:val="false"/>
         </w:rPr>
@@ -1512,17 +1613,21 @@
       </w:r>
       <w:r>
         <w:rPr>
-          <w:b w:val="false"/>
-          <w:bCs w:val="false"/>
-        </w:rPr>
-        <w:t xml:space="preserve">This will improve tracing in general in a sense of more enable </w:t>
-      </w:r>
-      <w:r>
-        <w:rPr>
-          <w:b w:val="false"/>
-          <w:bCs w:val="false"/>
-        </w:rPr>
-        <w:t xml:space="preserve">more data comparison and therefore a quickler analysis of the traces, including large traces. </w:t>
+          <w:rFonts w:ascii="Calibri" w:hAnsi="Calibri"/>
+          <w:b w:val="false"/>
+          <w:bCs w:val="false"/>
+        </w:rPr>
+        <w:t xml:space="preserve">As design prospective, many prototypes will implemented the results will be compared and benchmarked, with this results it will be possible to come with some </w:t>
+      </w:r>
+      <w:r>
+        <w:rPr>
+          <w:rFonts w:ascii="Calibri" w:hAnsi="Calibri"/>
+          <w:b w:val="false"/>
+          <w:bCs w:val="false"/>
+          <w:sz w:val="22"/>
+          <w:szCs w:val="22"/>
+        </w:rPr>
+        <w:t xml:space="preserve">conclusions and apply this to solve more problems e.g. as a tool for comparison. Those prototipes </w:t>
       </w:r>
     </w:p>
     <w:p>
@@ -1535,14 +1640,20 @@
           <w:right w:val="nil"/>
         </w:pBdr>
         <w:rPr>
-          <w:b/>
-          <w:bCs/>
-        </w:rPr>
-      </w:pPr>
-      <w:r>
-        <w:rPr>
-          <w:b/>
-          <w:bCs/>
+          <w:rFonts w:ascii="Calibri" w:hAnsi="Calibri"/>
+          <w:b w:val="false"/>
+          <w:bCs w:val="false"/>
+          <w:sz w:val="22"/>
+          <w:szCs w:val="22"/>
+        </w:rPr>
+      </w:pPr>
+      <w:r>
+        <w:rPr>
+          <w:rFonts w:ascii="Calibri" w:hAnsi="Calibri"/>
+          <w:b w:val="false"/>
+          <w:bCs w:val="false"/>
+          <w:sz w:val="22"/>
+          <w:szCs w:val="22"/>
         </w:rPr>
       </w:r>
     </w:p>
@@ -1556,16 +1667,22 @@
           <w:right w:val="nil"/>
         </w:pBdr>
         <w:rPr>
-          <w:b w:val="false"/>
-          <w:bCs w:val="false"/>
-        </w:rPr>
-      </w:pPr>
-      <w:r>
-        <w:rPr>
-          <w:b w:val="false"/>
-          <w:bCs w:val="false"/>
-        </w:rPr>
-        <w:t>6. References (APA style)</w:t>
+          <w:rFonts w:ascii="Calibri" w:hAnsi="Calibri"/>
+          <w:b w:val="false"/>
+          <w:bCs w:val="false"/>
+          <w:sz w:val="22"/>
+          <w:szCs w:val="22"/>
+        </w:rPr>
+      </w:pPr>
+      <w:r>
+        <w:rPr>
+          <w:rFonts w:ascii="Calibri" w:hAnsi="Calibri"/>
+          <w:b w:val="false"/>
+          <w:bCs w:val="false"/>
+          <w:sz w:val="22"/>
+          <w:szCs w:val="22"/>
+        </w:rPr>
+        <w:t>5. Significance and Conclusion</w:t>
       </w:r>
     </w:p>
     <w:p>
@@ -1578,23 +1695,42 @@
           <w:right w:val="nil"/>
         </w:pBdr>
         <w:rPr>
-          <w:b w:val="false"/>
-          <w:bCs w:val="false"/>
-        </w:rPr>
-      </w:pPr>
-      <w:r>
-        <w:rPr>
-          <w:b w:val="false"/>
-          <w:bCs w:val="false"/>
-        </w:rPr>
-        <w:t xml:space="preserve">     </w:t>
-      </w:r>
-      <w:r>
-        <w:rPr>
-          <w:b w:val="false"/>
-          <w:bCs w:val="false"/>
-        </w:rPr>
-        <w:t xml:space="preserve">Francois master thesis </w:t>
+          <w:rFonts w:ascii="Calibri" w:hAnsi="Calibri"/>
+          <w:b w:val="false"/>
+          <w:bCs w:val="false"/>
+          <w:sz w:val="22"/>
+          <w:szCs w:val="22"/>
+        </w:rPr>
+      </w:pPr>
+      <w:r>
+        <w:rPr>
+          <w:rFonts w:ascii="Calibri" w:hAnsi="Calibri"/>
+          <w:b w:val="false"/>
+          <w:bCs w:val="false"/>
+          <w:sz w:val="22"/>
+          <w:szCs w:val="22"/>
+        </w:rPr>
+        <w:t xml:space="preserve">      </w:t>
+      </w:r>
+      <w:r>
+        <w:rPr>
+          <w:rFonts w:ascii="Calibri" w:hAnsi="Calibri"/>
+          <w:b w:val="false"/>
+          <w:bCs w:val="false"/>
+          <w:sz w:val="22"/>
+          <w:szCs w:val="22"/>
+        </w:rPr>
+        <w:t xml:space="preserve">This will improve tracing in general in a sense of more enable </w:t>
+      </w:r>
+      <w:r>
+        <w:rPr>
+          <w:rFonts w:ascii="Calibri" w:hAnsi="Calibri"/>
+          <w:b w:val="false"/>
+          <w:bCs w:val="false"/>
+          <w:sz w:val="22"/>
+          <w:szCs w:val="22"/>
+        </w:rPr>
+        <w:t xml:space="preserve">more data comparison and therefore a quickler analysis of the traces, including large traces. </w:t>
       </w:r>
     </w:p>
     <w:p>
@@ -1607,16 +1743,21 @@
           <w:right w:val="nil"/>
         </w:pBdr>
         <w:rPr>
-          <w:b w:val="false"/>
-          <w:bCs w:val="false"/>
-        </w:rPr>
-      </w:pPr>
-      <w:r>
-        <w:rPr>
-          <w:b w:val="false"/>
-          <w:bCs w:val="false"/>
-        </w:rPr>
-        <w:t xml:space="preserve">     </w:t>
+          <w:rFonts w:ascii="Calibri" w:hAnsi="Calibri"/>
+          <w:b/>
+          <w:bCs/>
+          <w:sz w:val="22"/>
+          <w:szCs w:val="22"/>
+        </w:rPr>
+      </w:pPr>
+      <w:r>
+        <w:rPr>
+          <w:rFonts w:ascii="Calibri" w:hAnsi="Calibri"/>
+          <w:b/>
+          <w:bCs/>
+          <w:sz w:val="22"/>
+          <w:szCs w:val="22"/>
+        </w:rPr>
       </w:r>
     </w:p>
     <w:p>
@@ -1629,16 +1770,22 @@
           <w:right w:val="nil"/>
         </w:pBdr>
         <w:rPr>
-          <w:b w:val="false"/>
-          <w:bCs w:val="false"/>
-        </w:rPr>
-      </w:pPr>
-      <w:r>
-        <w:rPr>
-          <w:b w:val="false"/>
-          <w:bCs w:val="false"/>
-        </w:rPr>
-        <w:t xml:space="preserve">     </w:t>
+          <w:rFonts w:ascii="Calibri" w:hAnsi="Calibri"/>
+          <w:b w:val="false"/>
+          <w:bCs w:val="false"/>
+          <w:sz w:val="22"/>
+          <w:szCs w:val="22"/>
+        </w:rPr>
+      </w:pPr>
+      <w:r>
+        <w:rPr>
+          <w:rFonts w:ascii="Calibri" w:hAnsi="Calibri"/>
+          <w:b w:val="false"/>
+          <w:bCs w:val="false"/>
+          <w:sz w:val="22"/>
+          <w:szCs w:val="22"/>
+        </w:rPr>
+        <w:t>6. References (APA style)</w:t>
       </w:r>
     </w:p>
     <w:p>
@@ -1651,14 +1798,20 @@
           <w:right w:val="nil"/>
         </w:pBdr>
         <w:rPr>
-          <w:b w:val="false"/>
-          <w:bCs w:val="false"/>
-        </w:rPr>
-      </w:pPr>
-      <w:r>
-        <w:rPr>
-          <w:b w:val="false"/>
-          <w:bCs w:val="false"/>
+          <w:rFonts w:ascii="Calibri" w:hAnsi="Calibri"/>
+          <w:b w:val="false"/>
+          <w:bCs w:val="false"/>
+          <w:sz w:val="22"/>
+          <w:szCs w:val="22"/>
+        </w:rPr>
+      </w:pPr>
+      <w:r>
+        <w:rPr>
+          <w:rFonts w:ascii="Calibri" w:hAnsi="Calibri"/>
+          <w:b w:val="false"/>
+          <w:bCs w:val="false"/>
+          <w:sz w:val="22"/>
+          <w:szCs w:val="22"/>
         </w:rPr>
         <w:t xml:space="preserve">     </w:t>
       </w:r>
@@ -1673,16 +1826,633 @@
           <w:right w:val="nil"/>
         </w:pBdr>
         <w:rPr>
-          <w:b w:val="false"/>
-          <w:bCs w:val="false"/>
-        </w:rPr>
-      </w:pPr>
-      <w:r>
-        <w:rPr>
-          <w:b w:val="false"/>
-          <w:bCs w:val="false"/>
+          <w:rFonts w:ascii="Calibri" w:hAnsi="Calibri"/>
+          <w:b w:val="false"/>
+          <w:bCs w:val="false"/>
+          <w:i w:val="false"/>
+          <w:caps w:val="false"/>
+          <w:smallCaps w:val="false"/>
+          <w:color w:val="333333"/>
+          <w:spacing w:val="0"/>
+          <w:sz w:val="22"/>
+          <w:szCs w:val="22"/>
+        </w:rPr>
+      </w:pPr>
+      <w:r>
+        <w:rPr>
+          <w:rFonts w:ascii="Calibri" w:hAnsi="Calibri"/>
+          <w:b w:val="false"/>
+          <w:bCs w:val="false"/>
+          <w:i w:val="false"/>
+          <w:caps w:val="false"/>
+          <w:smallCaps w:val="false"/>
+          <w:color w:val="333333"/>
+          <w:spacing w:val="0"/>
+          <w:sz w:val="22"/>
+          <w:szCs w:val="22"/>
+        </w:rPr>
+        <w:t xml:space="preserve">Bases of the work : </w:t>
+      </w:r>
+    </w:p>
+    <w:p>
+      <w:pPr>
+        <w:pStyle w:val="Header"/>
+        <w:pBdr>
+          <w:top w:val="nil"/>
+          <w:left w:val="nil"/>
+          <w:bottom w:val="nil"/>
+          <w:right w:val="nil"/>
+        </w:pBdr>
+        <w:rPr>
+          <w:rFonts w:ascii="Calibri" w:hAnsi="Calibri"/>
+          <w:b w:val="false"/>
+          <w:i w:val="false"/>
+          <w:caps w:val="false"/>
+          <w:smallCaps w:val="false"/>
+          <w:color w:val="333333"/>
+          <w:spacing w:val="0"/>
+          <w:sz w:val="22"/>
+          <w:szCs w:val="22"/>
+        </w:rPr>
+      </w:pPr>
+      <w:r>
+        <w:rPr>
+          <w:rFonts w:ascii="Calibri" w:hAnsi="Calibri"/>
+          <w:b w:val="false"/>
+          <w:bCs w:val="false"/>
+          <w:sz w:val="22"/>
+          <w:szCs w:val="22"/>
         </w:rPr>
         <w:t xml:space="preserve">     </w:t>
+      </w:r>
+      <w:r>
+        <w:rPr>
+          <w:rFonts w:ascii="Calibri" w:hAnsi="Calibri"/>
+          <w:b w:val="false"/>
+          <w:bCs w:val="false"/>
+          <w:i w:val="false"/>
+          <w:caps w:val="false"/>
+          <w:smallCaps w:val="false"/>
+          <w:color w:val="333333"/>
+          <w:spacing w:val="0"/>
+          <w:sz w:val="22"/>
+          <w:szCs w:val="22"/>
+          <w:u w:val="none"/>
+        </w:rPr>
+        <w:t>Doray</w:t>
+      </w:r>
+      <w:r>
+        <w:rPr>
+          <w:rFonts w:ascii="Calibri" w:hAnsi="Calibri"/>
+          <w:b w:val="false"/>
+          <w:i w:val="false"/>
+          <w:caps w:val="false"/>
+          <w:smallCaps w:val="false"/>
+          <w:color w:val="333333"/>
+          <w:spacing w:val="0"/>
+          <w:sz w:val="22"/>
+          <w:szCs w:val="22"/>
+        </w:rPr>
+        <w:t xml:space="preserve">, </w:t>
+      </w:r>
+      <w:r>
+        <w:rPr>
+          <w:rFonts w:ascii="Calibri" w:hAnsi="Calibri"/>
+          <w:b w:val="false"/>
+          <w:i w:val="false"/>
+          <w:caps w:val="false"/>
+          <w:smallCaps w:val="false"/>
+          <w:color w:val="333333"/>
+          <w:spacing w:val="0"/>
+          <w:sz w:val="22"/>
+          <w:szCs w:val="22"/>
+        </w:rPr>
+        <w:t>Francois</w:t>
+      </w:r>
+      <w:r>
+        <w:rPr>
+          <w:rFonts w:ascii="Calibri" w:hAnsi="Calibri"/>
+          <w:b w:val="false"/>
+          <w:i w:val="false"/>
+          <w:caps w:val="false"/>
+          <w:smallCaps w:val="false"/>
+          <w:color w:val="333333"/>
+          <w:spacing w:val="0"/>
+          <w:sz w:val="22"/>
+          <w:szCs w:val="22"/>
+        </w:rPr>
+        <w:t>. (20</w:t>
+      </w:r>
+      <w:r>
+        <w:rPr>
+          <w:rFonts w:ascii="Calibri" w:hAnsi="Calibri"/>
+          <w:b w:val="false"/>
+          <w:i w:val="false"/>
+          <w:caps w:val="false"/>
+          <w:smallCaps w:val="false"/>
+          <w:color w:val="333333"/>
+          <w:spacing w:val="0"/>
+          <w:sz w:val="22"/>
+          <w:szCs w:val="22"/>
+        </w:rPr>
+        <w:t>14</w:t>
+      </w:r>
+      <w:r>
+        <w:rPr>
+          <w:rFonts w:ascii="Calibri" w:hAnsi="Calibri"/>
+          <w:b w:val="false"/>
+          <w:i w:val="false"/>
+          <w:caps w:val="false"/>
+          <w:smallCaps w:val="false"/>
+          <w:color w:val="333333"/>
+          <w:spacing w:val="0"/>
+          <w:sz w:val="22"/>
+          <w:szCs w:val="22"/>
+        </w:rPr>
+        <w:t xml:space="preserve">). </w:t>
+      </w:r>
+      <w:r>
+        <w:rPr>
+          <w:rFonts w:ascii="Calibri" w:hAnsi="Calibri"/>
+          <w:b w:val="false"/>
+          <w:i/>
+          <w:iCs/>
+          <w:caps w:val="false"/>
+          <w:smallCaps w:val="false"/>
+          <w:color w:val="333333"/>
+          <w:spacing w:val="0"/>
+          <w:sz w:val="22"/>
+          <w:szCs w:val="22"/>
+        </w:rPr>
+        <w:t xml:space="preserve">Analyse de variations de performance par comparaison de traces d'execution. </w:t>
+      </w:r>
+      <w:r>
+        <w:rPr>
+          <w:rFonts w:ascii="Calibri" w:hAnsi="Calibri"/>
+          <w:b w:val="false"/>
+          <w:i w:val="false"/>
+          <w:caps w:val="false"/>
+          <w:smallCaps w:val="false"/>
+          <w:color w:val="333333"/>
+          <w:spacing w:val="0"/>
+          <w:sz w:val="22"/>
+          <w:szCs w:val="22"/>
+        </w:rPr>
+        <w:t xml:space="preserve">Unpublished master’s thesis, </w:t>
+      </w:r>
+      <w:r>
+        <w:rPr>
+          <w:rFonts w:ascii="Calibri" w:hAnsi="Calibri"/>
+          <w:b w:val="false"/>
+          <w:i w:val="false"/>
+          <w:caps w:val="false"/>
+          <w:smallCaps w:val="false"/>
+          <w:color w:val="333333"/>
+          <w:spacing w:val="0"/>
+          <w:sz w:val="22"/>
+          <w:szCs w:val="22"/>
+        </w:rPr>
+        <w:t>Polytechnique University of Montreal</w:t>
+      </w:r>
+      <w:r>
+        <w:rPr>
+          <w:rFonts w:ascii="Calibri" w:hAnsi="Calibri"/>
+          <w:b w:val="false"/>
+          <w:i w:val="false"/>
+          <w:caps w:val="false"/>
+          <w:smallCaps w:val="false"/>
+          <w:color w:val="333333"/>
+          <w:spacing w:val="0"/>
+          <w:sz w:val="22"/>
+          <w:szCs w:val="22"/>
+        </w:rPr>
+        <w:t xml:space="preserve">, </w:t>
+      </w:r>
+      <w:r>
+        <w:rPr>
+          <w:rFonts w:ascii="Calibri" w:hAnsi="Calibri"/>
+          <w:b w:val="false"/>
+          <w:i w:val="false"/>
+          <w:caps w:val="false"/>
+          <w:smallCaps w:val="false"/>
+          <w:color w:val="333333"/>
+          <w:spacing w:val="0"/>
+          <w:sz w:val="22"/>
+          <w:szCs w:val="22"/>
+        </w:rPr>
+        <w:t>Montreal</w:t>
+      </w:r>
+      <w:r>
+        <w:rPr>
+          <w:rFonts w:ascii="Calibri" w:hAnsi="Calibri"/>
+          <w:b w:val="false"/>
+          <w:i w:val="false"/>
+          <w:caps w:val="false"/>
+          <w:smallCaps w:val="false"/>
+          <w:color w:val="333333"/>
+          <w:spacing w:val="0"/>
+          <w:sz w:val="22"/>
+          <w:szCs w:val="22"/>
+        </w:rPr>
+        <w:t xml:space="preserve">, </w:t>
+      </w:r>
+      <w:r>
+        <w:rPr>
+          <w:rFonts w:ascii="Calibri" w:hAnsi="Calibri"/>
+          <w:b w:val="false"/>
+          <w:i w:val="false"/>
+          <w:caps w:val="false"/>
+          <w:smallCaps w:val="false"/>
+          <w:color w:val="333333"/>
+          <w:spacing w:val="0"/>
+          <w:sz w:val="22"/>
+          <w:szCs w:val="22"/>
+        </w:rPr>
+        <w:t>Quebec</w:t>
+      </w:r>
+      <w:r>
+        <w:rPr>
+          <w:rFonts w:ascii="Calibri" w:hAnsi="Calibri"/>
+          <w:b w:val="false"/>
+          <w:i w:val="false"/>
+          <w:caps w:val="false"/>
+          <w:smallCaps w:val="false"/>
+          <w:color w:val="333333"/>
+          <w:spacing w:val="0"/>
+          <w:sz w:val="22"/>
+          <w:szCs w:val="22"/>
+        </w:rPr>
+        <w:t>.</w:t>
+      </w:r>
+    </w:p>
+    <w:p>
+      <w:pPr>
+        <w:pStyle w:val="Header"/>
+        <w:pBdr>
+          <w:top w:val="nil"/>
+          <w:left w:val="nil"/>
+          <w:bottom w:val="nil"/>
+          <w:right w:val="nil"/>
+        </w:pBdr>
+        <w:rPr>
+          <w:rFonts w:ascii="Calibri" w:hAnsi="Calibri"/>
+          <w:sz w:val="22"/>
+          <w:szCs w:val="22"/>
+        </w:rPr>
+      </w:pPr>
+      <w:r>
+        <w:rPr>
+          <w:rFonts w:ascii="Calibri" w:hAnsi="Calibri"/>
+          <w:sz w:val="22"/>
+          <w:szCs w:val="22"/>
+        </w:rPr>
+      </w:r>
+    </w:p>
+    <w:p>
+      <w:pPr>
+        <w:pStyle w:val="Header"/>
+        <w:pBdr>
+          <w:top w:val="nil"/>
+          <w:left w:val="nil"/>
+          <w:bottom w:val="nil"/>
+          <w:right w:val="nil"/>
+        </w:pBdr>
+        <w:rPr>
+          <w:rFonts w:ascii="Calibri" w:hAnsi="Calibri"/>
+          <w:b w:val="false"/>
+          <w:i w:val="false"/>
+          <w:caps w:val="false"/>
+          <w:smallCaps w:val="false"/>
+          <w:color w:val="333333"/>
+          <w:spacing w:val="0"/>
+          <w:sz w:val="22"/>
+          <w:szCs w:val="22"/>
+        </w:rPr>
+      </w:pPr>
+      <w:r>
+        <w:rPr>
+          <w:rFonts w:ascii="Calibri" w:hAnsi="Calibri"/>
+          <w:b w:val="false"/>
+          <w:i w:val="false"/>
+          <w:caps w:val="false"/>
+          <w:smallCaps w:val="false"/>
+          <w:color w:val="333333"/>
+          <w:spacing w:val="0"/>
+          <w:sz w:val="22"/>
+          <w:szCs w:val="22"/>
+        </w:rPr>
+        <w:t xml:space="preserve">   </w:t>
+      </w:r>
+      <w:r>
+        <w:rPr>
+          <w:rFonts w:ascii="Calibri" w:hAnsi="Calibri"/>
+          <w:b w:val="false"/>
+          <w:i w:val="false"/>
+          <w:caps w:val="false"/>
+          <w:smallCaps w:val="false"/>
+          <w:color w:val="333333"/>
+          <w:spacing w:val="0"/>
+          <w:sz w:val="22"/>
+          <w:szCs w:val="22"/>
+        </w:rPr>
+        <w:t xml:space="preserve">M. Desnoyers et M. R. Dagenais, </w:t>
+      </w:r>
+      <w:r>
+        <w:rPr>
+          <w:rFonts w:ascii="Calibri" w:hAnsi="Calibri"/>
+          <w:b w:val="false"/>
+          <w:i/>
+          <w:iCs/>
+          <w:caps w:val="false"/>
+          <w:smallCaps w:val="false"/>
+          <w:color w:val="333333"/>
+          <w:spacing w:val="0"/>
+          <w:sz w:val="22"/>
+          <w:szCs w:val="22"/>
+        </w:rPr>
+        <w:t>The lttng tracer : A low impact performance and behavior</w:t>
+        <w:t xml:space="preserve"> monitor for gnu/linux</w:t>
+      </w:r>
+      <w:r>
+        <w:rPr>
+          <w:rFonts w:ascii="Calibri" w:hAnsi="Calibri"/>
+          <w:b w:val="false"/>
+          <w:i w:val="false"/>
+          <w:caps w:val="false"/>
+          <w:smallCaps w:val="false"/>
+          <w:color w:val="333333"/>
+          <w:spacing w:val="0"/>
+          <w:sz w:val="22"/>
+          <w:szCs w:val="22"/>
+        </w:rPr>
+        <w:t>, dans Ottawa Linux Symposium, Ottawa, Ontario, 2006, pp. 209–224.</w:t>
+      </w:r>
+    </w:p>
+    <w:p>
+      <w:pPr>
+        <w:pStyle w:val="Header"/>
+        <w:pBdr>
+          <w:top w:val="nil"/>
+          <w:left w:val="nil"/>
+          <w:bottom w:val="nil"/>
+          <w:right w:val="nil"/>
+        </w:pBdr>
+        <w:rPr>
+          <w:rFonts w:ascii="Calibri" w:hAnsi="Calibri"/>
+          <w:sz w:val="22"/>
+          <w:szCs w:val="22"/>
+        </w:rPr>
+      </w:pPr>
+      <w:r>
+        <w:rPr>
+          <w:rFonts w:ascii="Calibri" w:hAnsi="Calibri"/>
+          <w:sz w:val="22"/>
+          <w:szCs w:val="22"/>
+        </w:rPr>
+      </w:r>
+    </w:p>
+    <w:p>
+      <w:pPr>
+        <w:pStyle w:val="Header"/>
+        <w:pBdr>
+          <w:top w:val="nil"/>
+          <w:left w:val="nil"/>
+          <w:bottom w:val="nil"/>
+          <w:right w:val="nil"/>
+        </w:pBdr>
+        <w:rPr>
+          <w:rFonts w:ascii="Calibri" w:hAnsi="Calibri"/>
+          <w:b w:val="false"/>
+          <w:i w:val="false"/>
+          <w:caps w:val="false"/>
+          <w:smallCaps w:val="false"/>
+          <w:color w:val="333333"/>
+          <w:spacing w:val="0"/>
+          <w:sz w:val="22"/>
+          <w:szCs w:val="22"/>
+        </w:rPr>
+      </w:pPr>
+      <w:r>
+        <w:rPr>
+          <w:rFonts w:ascii="Calibri" w:hAnsi="Calibri"/>
+          <w:b w:val="false"/>
+          <w:i w:val="false"/>
+          <w:caps w:val="false"/>
+          <w:smallCaps w:val="false"/>
+          <w:color w:val="333333"/>
+          <w:spacing w:val="0"/>
+          <w:sz w:val="22"/>
+          <w:szCs w:val="22"/>
+        </w:rPr>
+        <w:t xml:space="preserve">Concepts from: </w:t>
+      </w:r>
+    </w:p>
+    <w:p>
+      <w:pPr>
+        <w:pStyle w:val="Header"/>
+        <w:pBdr>
+          <w:top w:val="nil"/>
+          <w:left w:val="nil"/>
+          <w:bottom w:val="nil"/>
+          <w:right w:val="nil"/>
+        </w:pBdr>
+        <w:rPr>
+          <w:rFonts w:ascii="Calibri" w:hAnsi="Calibri"/>
+          <w:b w:val="false"/>
+          <w:i w:val="false"/>
+          <w:caps w:val="false"/>
+          <w:smallCaps w:val="false"/>
+          <w:color w:val="333333"/>
+          <w:spacing w:val="0"/>
+          <w:sz w:val="22"/>
+          <w:szCs w:val="22"/>
+        </w:rPr>
+      </w:pPr>
+      <w:r>
+        <w:rPr>
+          <w:rFonts w:ascii="Calibri" w:hAnsi="Calibri"/>
+          <w:b w:val="false"/>
+          <w:i w:val="false"/>
+          <w:caps w:val="false"/>
+          <w:smallCaps w:val="false"/>
+          <w:color w:val="333333"/>
+          <w:spacing w:val="0"/>
+          <w:sz w:val="22"/>
+          <w:szCs w:val="22"/>
+        </w:rPr>
+        <w:t xml:space="preserve">    </w:t>
+      </w:r>
+      <w:r>
+        <w:rPr>
+          <w:rFonts w:ascii="Calibri" w:hAnsi="Calibri"/>
+          <w:b w:val="false"/>
+          <w:i w:val="false"/>
+          <w:caps w:val="false"/>
+          <w:smallCaps w:val="false"/>
+          <w:color w:val="333333"/>
+          <w:spacing w:val="0"/>
+          <w:sz w:val="22"/>
+          <w:szCs w:val="22"/>
+        </w:rPr>
+        <w:t>A. Hamou-Lhadj, S. S. Murtaza, W. Fadel, A. Mehrabian, M. Couture, et R. Khoury,</w:t>
+      </w:r>
+    </w:p>
+    <w:p>
+      <w:pPr>
+        <w:pStyle w:val="Header"/>
+        <w:pBdr>
+          <w:top w:val="nil"/>
+          <w:left w:val="nil"/>
+          <w:bottom w:val="nil"/>
+          <w:right w:val="nil"/>
+        </w:pBdr>
+        <w:rPr>
+          <w:rFonts w:ascii="Calibri" w:hAnsi="Calibri"/>
+          <w:b w:val="false"/>
+          <w:i w:val="false"/>
+          <w:caps w:val="false"/>
+          <w:smallCaps w:val="false"/>
+          <w:color w:val="333333"/>
+          <w:spacing w:val="0"/>
+          <w:sz w:val="22"/>
+          <w:szCs w:val="22"/>
+        </w:rPr>
+      </w:pPr>
+      <w:r>
+        <w:rPr>
+          <w:rFonts w:ascii="Calibri" w:hAnsi="Calibri"/>
+          <w:b w:val="false"/>
+          <w:i w:val="false"/>
+          <w:caps w:val="false"/>
+          <w:smallCaps w:val="false"/>
+          <w:color w:val="333333"/>
+          <w:spacing w:val="0"/>
+          <w:sz w:val="22"/>
+          <w:szCs w:val="22"/>
+        </w:rPr>
+        <w:t>“</w:t>
+      </w:r>
+      <w:r>
+        <w:rPr>
+          <w:rFonts w:ascii="Calibri" w:hAnsi="Calibri"/>
+          <w:b w:val="false"/>
+          <w:i w:val="false"/>
+          <w:caps w:val="false"/>
+          <w:smallCaps w:val="false"/>
+          <w:color w:val="333333"/>
+          <w:spacing w:val="0"/>
+          <w:sz w:val="22"/>
+          <w:szCs w:val="22"/>
+        </w:rPr>
+        <w:t>Software behaviour correlation in a redundant and diverse environment using the</w:t>
+      </w:r>
+    </w:p>
+    <w:p>
+      <w:pPr>
+        <w:pStyle w:val="Header"/>
+        <w:pBdr>
+          <w:top w:val="nil"/>
+          <w:left w:val="nil"/>
+          <w:bottom w:val="nil"/>
+          <w:right w:val="nil"/>
+        </w:pBdr>
+        <w:rPr>
+          <w:rFonts w:ascii="Calibri" w:hAnsi="Calibri"/>
+          <w:b w:val="false"/>
+          <w:i w:val="false"/>
+          <w:caps w:val="false"/>
+          <w:smallCaps w:val="false"/>
+          <w:color w:val="333333"/>
+          <w:spacing w:val="0"/>
+          <w:sz w:val="22"/>
+          <w:szCs w:val="22"/>
+        </w:rPr>
+      </w:pPr>
+      <w:r>
+        <w:rPr>
+          <w:rFonts w:ascii="Calibri" w:hAnsi="Calibri"/>
+          <w:b w:val="false"/>
+          <w:i w:val="false"/>
+          <w:caps w:val="false"/>
+          <w:smallCaps w:val="false"/>
+          <w:color w:val="333333"/>
+          <w:spacing w:val="0"/>
+          <w:sz w:val="22"/>
+          <w:szCs w:val="22"/>
+        </w:rPr>
+        <w:t>concept of trace abstraction”, dans Proceedings of the 2013 Research in Adaptive and</w:t>
+      </w:r>
+    </w:p>
+    <w:p>
+      <w:pPr>
+        <w:pStyle w:val="Header"/>
+        <w:pBdr>
+          <w:top w:val="nil"/>
+          <w:left w:val="nil"/>
+          <w:bottom w:val="nil"/>
+          <w:right w:val="nil"/>
+        </w:pBdr>
+        <w:rPr>
+          <w:rFonts w:ascii="Calibri" w:hAnsi="Calibri"/>
+          <w:b w:val="false"/>
+          <w:i w:val="false"/>
+          <w:caps w:val="false"/>
+          <w:smallCaps w:val="false"/>
+          <w:color w:val="333333"/>
+          <w:spacing w:val="0"/>
+          <w:sz w:val="22"/>
+          <w:szCs w:val="22"/>
+        </w:rPr>
+      </w:pPr>
+      <w:r>
+        <w:rPr>
+          <w:rFonts w:ascii="Calibri" w:hAnsi="Calibri"/>
+          <w:b w:val="false"/>
+          <w:i w:val="false"/>
+          <w:caps w:val="false"/>
+          <w:smallCaps w:val="false"/>
+          <w:color w:val="333333"/>
+          <w:spacing w:val="0"/>
+          <w:sz w:val="22"/>
+          <w:szCs w:val="22"/>
+        </w:rPr>
+        <w:t>Convergent Systems, série RACS ’13. New York, NY : ACM, 2013, pp. 328–335. DOI :</w:t>
+      </w:r>
+    </w:p>
+    <w:p>
+      <w:pPr>
+        <w:pStyle w:val="Header"/>
+        <w:pBdr>
+          <w:top w:val="nil"/>
+          <w:left w:val="nil"/>
+          <w:bottom w:val="nil"/>
+          <w:right w:val="nil"/>
+        </w:pBdr>
+        <w:rPr>
+          <w:rFonts w:ascii="Calibri" w:hAnsi="Calibri"/>
+          <w:b w:val="false"/>
+          <w:i w:val="false"/>
+          <w:caps w:val="false"/>
+          <w:smallCaps w:val="false"/>
+          <w:color w:val="333333"/>
+          <w:spacing w:val="0"/>
+          <w:sz w:val="22"/>
+          <w:szCs w:val="22"/>
+        </w:rPr>
+      </w:pPr>
+      <w:r>
+        <w:rPr>
+          <w:rFonts w:ascii="Calibri" w:hAnsi="Calibri"/>
+          <w:b w:val="false"/>
+          <w:i w:val="false"/>
+          <w:caps w:val="false"/>
+          <w:smallCaps w:val="false"/>
+          <w:color w:val="333333"/>
+          <w:spacing w:val="0"/>
+          <w:sz w:val="22"/>
+          <w:szCs w:val="22"/>
+        </w:rPr>
+        <w:t>10.1145/2513228.2513305</w:t>
       </w:r>
     </w:p>
     <w:sectPr>
@@ -1714,7 +2484,7 @@
     </w:r>
     <w:r>
       <w:pict>
-        <v:rect fillcolor="#FFFFFF" style="position:absolute;width:1.15pt;height:1.15pt;mso-wrap-distance-left:-0.05pt;mso-wrap-distance-right:-0.05pt;mso-wrap-distance-top:0pt;mso-wrap-distance-bottom:0pt;margin-top:0.05pt;margin-left:0pt">
+        <v:rect fillcolor="#FFFFFF" style="position:absolute;width:5.55pt;height:12.65pt;mso-wrap-distance-left:-0.05pt;mso-wrap-distance-right:-0.05pt;mso-wrap-distance-top:0pt;mso-wrap-distance-bottom:0pt;margin-top:0.05pt;margin-left:462.5pt">
           <v:fill opacity="0f"/>
           <v:textbox inset="0in,0in,0in,0in">
             <w:txbxContent>
@@ -1744,7 +2514,7 @@
                   <w:fldChar w:fldCharType="separate"/>
                 </w:r>
                 <w:r>
-                  <w:t>0</w:t>
+                  <w:t>3</w:t>
                 </w:r>
                 <w:r>
                   <w:fldChar w:fldCharType="end"/>
@@ -1773,7 +2543,7 @@
     </w:r>
     <w:r>
       <w:pict>
-        <v:rect fillcolor="#FFFFFF" style="position:absolute;width:1.15pt;height:1.15pt;mso-wrap-distance-left:-0.05pt;mso-wrap-distance-right:-0.05pt;mso-wrap-distance-top:0pt;mso-wrap-distance-bottom:0pt;margin-top:0.05pt;margin-left:0pt">
+        <v:rect fillcolor="#FFFFFF" style="position:absolute;width:5.55pt;height:12.65pt;mso-wrap-distance-left:-0.05pt;mso-wrap-distance-right:-0.05pt;mso-wrap-distance-top:0pt;mso-wrap-distance-bottom:0pt;margin-top:0.05pt;margin-left:462.5pt">
           <v:fill opacity="0f"/>
           <v:textbox inset="0in,0in,0in,0in">
             <w:txbxContent>
@@ -1803,7 +2573,7 @@
                   <w:fldChar w:fldCharType="separate"/>
                 </w:r>
                 <w:r>
-                  <w:t>0</w:t>
+                  <w:t>3</w:t>
                 </w:r>
                 <w:r>
                   <w:fldChar w:fldCharType="end"/>
@@ -2699,6 +3469,13 @@
     <w:name w:val="ListLabel 3"/>
     <w:rPr>
       <w:rFonts w:cs="Courier New"/>
+    </w:rPr>
+  </w:style>
+  <w:style w:type="character" w:styleId="Emphasis">
+    <w:name w:val="Emphasis"/>
+    <w:rPr>
+      <w:i/>
+      <w:iCs/>
     </w:rPr>
   </w:style>
   <w:style w:type="paragraph" w:styleId="Heading">

</xml_diff>